<commit_message>
--Centralized Cruise Database - Database Update--
(this version defines and uses version 0.5 of the database)

Database Updates: Upgraded the Authorization Application Module Database from 0.6 to 0.7 to implement the new ICAM/Whitepages user authentication

docs/Centralized Cruise Database - Technical Documentation.docx was updated to list the current version of the database
</commit_message>
<xml_diff>
--- a/docs/Centralized Cruise Database - Technical Documentation.docx
+++ b/docs/Centralized Cruise Database - Technical Documentation.docx
@@ -113,19 +113,33 @@
         <w:rPr>
           <w:highlight w:val="yellow"/>
         </w:rPr>
-        <w:t>3</w:t>
+        <w:t>5</w:t>
       </w:r>
       <w:r>
         <w:rPr>
           <w:highlight w:val="yellow"/>
         </w:rPr>
-        <w:t xml:space="preserve"> (Git tag: cen_cruise_db_v0.</w:t>
-      </w:r>
+        <w:t xml:space="preserve"> (</w:t>
+      </w:r>
+      <w:proofErr w:type="spellStart"/>
       <w:r>
         <w:rPr>
           <w:highlight w:val="yellow"/>
         </w:rPr>
-        <w:t>3</w:t>
+        <w:t>Git</w:t>
+      </w:r>
+      <w:proofErr w:type="spellEnd"/>
+      <w:r>
+        <w:rPr>
+          <w:highlight w:val="yellow"/>
+        </w:rPr>
+        <w:t xml:space="preserve"> tag: cen_cruise_db_v0.</w:t>
+      </w:r>
+      <w:r>
+        <w:rPr>
+          <w:highlight w:val="yellow"/>
+        </w:rPr>
+        <w:t>5</w:t>
       </w:r>
       <w:r>
         <w:rPr>
@@ -253,6 +267,7 @@
         <w:t xml:space="preserve">sections of the </w:t>
       </w:r>
       <w:hyperlink r:id="rId12" w:history="1">
+        <w:proofErr w:type="spellStart"/>
         <w:r>
           <w:rPr>
             <w:rStyle w:val="Hyperlink"/>
@@ -265,14 +280,13 @@
           </w:rPr>
           <w:t>info</w:t>
         </w:r>
-        <w:bookmarkStart w:id="1" w:name="_GoBack"/>
-        <w:bookmarkEnd w:id="1"/>
         <w:r>
           <w:rPr>
             <w:rStyle w:val="Hyperlink"/>
           </w:rPr>
           <w:t>.sql</w:t>
         </w:r>
+        <w:proofErr w:type="spellEnd"/>
       </w:hyperlink>
       <w:r>
         <w:t xml:space="preserve"> file using the </w:t>
@@ -323,12 +337,14 @@
         <w:t xml:space="preserve">Cruise/reference data can be purged and reloaded for development purposes using </w:t>
       </w:r>
       <w:hyperlink r:id="rId14" w:history="1">
+        <w:proofErr w:type="spellStart"/>
         <w:r>
           <w:rPr>
             <w:rStyle w:val="Hyperlink"/>
           </w:rPr>
           <w:t>refresh_ref_data.sql</w:t>
         </w:r>
+        <w:proofErr w:type="spellEnd"/>
       </w:hyperlink>
     </w:p>
     <w:p>
@@ -387,7 +403,15 @@
         <w:spacing w:after="200" w:line="276" w:lineRule="auto"/>
       </w:pPr>
       <w:r>
-        <w:t xml:space="preserve">URL (Git): </w:t>
+        <w:t>URL (</w:t>
+      </w:r>
+      <w:proofErr w:type="spellStart"/>
+      <w:r>
+        <w:t>Git</w:t>
+      </w:r>
+      <w:proofErr w:type="spellEnd"/>
+      <w:r>
+        <w:t xml:space="preserve">): </w:t>
       </w:r>
       <w:hyperlink r:id="rId15" w:history="1">
         <w:r>
@@ -408,7 +432,15 @@
         <w:spacing w:after="200" w:line="276" w:lineRule="auto"/>
       </w:pPr>
       <w:r>
-        <w:t>Application: 1.2 (Git tag: DVM_v1.2)</w:t>
+        <w:t>Application: 1.2 (</w:t>
+      </w:r>
+      <w:proofErr w:type="spellStart"/>
+      <w:r>
+        <w:t>Git</w:t>
+      </w:r>
+      <w:proofErr w:type="spellEnd"/>
+      <w:r>
+        <w:t xml:space="preserve"> tag: DVM_v1.2)</w:t>
       </w:r>
     </w:p>
     <w:p>
@@ -421,7 +453,15 @@
         <w:spacing w:after="200" w:line="276" w:lineRule="auto"/>
       </w:pPr>
       <w:r>
-        <w:t>Database: 0.3 (Git tag: DVM_db_v0.3)</w:t>
+        <w:t>Database: 0.3 (</w:t>
+      </w:r>
+      <w:proofErr w:type="spellStart"/>
+      <w:r>
+        <w:t>Git</w:t>
+      </w:r>
+      <w:proofErr w:type="spellEnd"/>
+      <w:r>
+        <w:t xml:space="preserve"> tag: DVM_db_v0.3)</w:t>
       </w:r>
     </w:p>
     <w:p>
@@ -460,7 +500,15 @@
         <w:spacing w:after="200" w:line="276" w:lineRule="auto"/>
       </w:pPr>
       <w:r>
-        <w:t xml:space="preserve">URL (Git): </w:t>
+        <w:t>URL (</w:t>
+      </w:r>
+      <w:proofErr w:type="spellStart"/>
+      <w:r>
+        <w:t>Git</w:t>
+      </w:r>
+      <w:proofErr w:type="spellEnd"/>
+      <w:r>
+        <w:t xml:space="preserve">): </w:t>
       </w:r>
       <w:hyperlink r:id="rId16" w:history="1">
         <w:r>
@@ -471,7 +519,15 @@
         </w:r>
       </w:hyperlink>
       <w:r>
-        <w:t xml:space="preserve"> in the DB_version_control folder</w:t>
+        <w:t xml:space="preserve"> in the </w:t>
+      </w:r>
+      <w:proofErr w:type="spellStart"/>
+      <w:r>
+        <w:t>DB_version_control</w:t>
+      </w:r>
+      <w:proofErr w:type="spellEnd"/>
+      <w:r>
+        <w:t xml:space="preserve"> folder</w:t>
       </w:r>
     </w:p>
     <w:p>
@@ -490,7 +546,15 @@
         <w:t>11</w:t>
       </w:r>
       <w:r>
-        <w:t xml:space="preserve"> (Git tag: db_vers_ctrl_v0.</w:t>
+        <w:t xml:space="preserve"> (</w:t>
+      </w:r>
+      <w:proofErr w:type="spellStart"/>
+      <w:r>
+        <w:t>Git</w:t>
+      </w:r>
+      <w:proofErr w:type="spellEnd"/>
+      <w:r>
+        <w:t xml:space="preserve"> tag: db_vers_ctrl_v0.</w:t>
       </w:r>
       <w:r>
         <w:t>11</w:t>
@@ -509,7 +573,15 @@
         <w:spacing w:after="200" w:line="276" w:lineRule="auto"/>
       </w:pPr>
       <w:r>
-        <w:t>Database: 0.2 (Git tag: db_vers_ctrl_db_v0.2)</w:t>
+        <w:t>Database: 0.2 (</w:t>
+      </w:r>
+      <w:proofErr w:type="spellStart"/>
+      <w:r>
+        <w:t>Git</w:t>
+      </w:r>
+      <w:proofErr w:type="spellEnd"/>
+      <w:r>
+        <w:t xml:space="preserve"> tag: db_vers_ctrl_db_v0.2)</w:t>
       </w:r>
     </w:p>
     <w:p>
@@ -527,9 +599,14 @@
       <w:r>
         <w:t xml:space="preserve"> was originally designed to manage application access and permissions within the application.  This is a flexible method that allows users and permission </w:t>
       </w:r>
+      <w:proofErr w:type="gramStart"/>
       <w:r>
         <w:lastRenderedPageBreak/>
-        <w:t>groups to be defined that will determine if a user has enabled access to the application and what permission(s) they have in the application.</w:t>
+        <w:t>groups</w:t>
+      </w:r>
+      <w:proofErr w:type="gramEnd"/>
+      <w:r>
+        <w:t xml:space="preserve"> to be defined that will determine if a user has enabled access to the application and what permission(s) they have in the application.</w:t>
       </w:r>
     </w:p>
     <w:p>
@@ -555,7 +632,23 @@
         <w:spacing w:after="200" w:line="276" w:lineRule="auto"/>
       </w:pPr>
       <w:r>
-        <w:t>URL (Git): git@pichub.pifsc.gov:application-development/centralized-tools.git in the auth_app folder</w:t>
+        <w:t>URL (</w:t>
+      </w:r>
+      <w:proofErr w:type="spellStart"/>
+      <w:r>
+        <w:t>Git</w:t>
+      </w:r>
+      <w:proofErr w:type="spellEnd"/>
+      <w:r>
+        <w:t xml:space="preserve">): git@pichub.pifsc.gov:application-development/centralized-tools.git in the </w:t>
+      </w:r>
+      <w:proofErr w:type="spellStart"/>
+      <w:r>
+        <w:t>auth_app</w:t>
+      </w:r>
+      <w:proofErr w:type="spellEnd"/>
+      <w:r>
+        <w:t xml:space="preserve"> folder</w:t>
       </w:r>
     </w:p>
     <w:p>
@@ -568,7 +661,15 @@
         <w:spacing w:after="200" w:line="276" w:lineRule="auto"/>
       </w:pPr>
       <w:r>
-        <w:t>Application: 0.1 (Git tag: auth_app_v0.1)</w:t>
+        <w:t>Application: 0.1 (</w:t>
+      </w:r>
+      <w:proofErr w:type="spellStart"/>
+      <w:r>
+        <w:t>Git</w:t>
+      </w:r>
+      <w:proofErr w:type="spellEnd"/>
+      <w:r>
+        <w:t xml:space="preserve"> tag: auth_app_v0.1)</w:t>
       </w:r>
     </w:p>
     <w:p>
@@ -581,14 +682,33 @@
         <w:spacing w:after="200" w:line="276" w:lineRule="auto"/>
       </w:pPr>
       <w:r>
-        <w:t xml:space="preserve">Database: 0.6 (Git tag: </w:t>
-      </w:r>
-      <w:r>
-        <w:t>auth_app_db_v0.6</w:t>
+        <w:t>Database: 0.</w:t>
+      </w:r>
+      <w:r>
+        <w:t>7</w:t>
+      </w:r>
+      <w:r>
+        <w:t xml:space="preserve"> (</w:t>
+      </w:r>
+      <w:proofErr w:type="spellStart"/>
+      <w:r>
+        <w:t>Git</w:t>
+      </w:r>
+      <w:proofErr w:type="spellEnd"/>
+      <w:r>
+        <w:t xml:space="preserve"> tag: </w:t>
+      </w:r>
+      <w:r>
+        <w:t>auth_app_db_v0.</w:t>
+      </w:r>
+      <w:r>
+        <w:t>7</w:t>
       </w:r>
       <w:r>
         <w:t>)</w:t>
       </w:r>
+      <w:bookmarkStart w:id="1" w:name="_GoBack"/>
+      <w:bookmarkEnd w:id="1"/>
     </w:p>
     <w:p>
       <w:pPr>
@@ -606,7 +726,21 @@
         <w:rPr>
           <w:highlight w:val="yellow"/>
         </w:rPr>
-        <w:t xml:space="preserve">Data history tracking package was developed by the PIFSC Systems Design Team (SDT) to track data changes to a given table over time to facilitate accountability, troubleshooting, etc.  Certain data tables have had this functionality enabled.  The DSC_CRE_HIST_OBJS_PKG package is defined in the DSC schema, the CRE_HIST_TRG() and CRE_HIST_SEQ() procedures were executed using the application's data schema (PICDM).  </w:t>
+        <w:t>Data history tracking package was developed by the PIFSC Systems Design Team (SDT) to track data changes to a given table over time to facilitate accountability, troubleshooting, etc.  Certain data tables have had this functionality enabled.  The DSC_CRE_HIST_OBJS_PKG package is defined in the DSC schema, the CRE_HIST_</w:t>
+      </w:r>
+      <w:proofErr w:type="gramStart"/>
+      <w:r>
+        <w:rPr>
+          <w:highlight w:val="yellow"/>
+        </w:rPr>
+        <w:t>TRG(</w:t>
+      </w:r>
+      <w:proofErr w:type="gramEnd"/>
+      <w:r>
+        <w:rPr>
+          <w:highlight w:val="yellow"/>
+        </w:rPr>
+        <w:t xml:space="preserve">) and CRE_HIST_SEQ() procedures were executed using the application's data schema (PICDM).  </w:t>
       </w:r>
     </w:p>
     <w:p>
@@ -663,7 +797,35 @@
         <w:rPr>
           <w:highlight w:val="yellow"/>
         </w:rPr>
-        <w:t>Files: dsc_cre_hist_objs_pkg.pks (package specs) and dsc_cre_hist_objs_pkg.pkb (package body)</w:t>
+        <w:t xml:space="preserve">Files: </w:t>
+      </w:r>
+      <w:proofErr w:type="spellStart"/>
+      <w:r>
+        <w:rPr>
+          <w:highlight w:val="yellow"/>
+        </w:rPr>
+        <w:t>dsc_cre_hist_objs_pkg.pks</w:t>
+      </w:r>
+      <w:proofErr w:type="spellEnd"/>
+      <w:r>
+        <w:rPr>
+          <w:highlight w:val="yellow"/>
+        </w:rPr>
+        <w:t xml:space="preserve"> (package specs) and </w:t>
+      </w:r>
+      <w:proofErr w:type="spellStart"/>
+      <w:r>
+        <w:rPr>
+          <w:highlight w:val="yellow"/>
+        </w:rPr>
+        <w:t>dsc_cre_hist_objs_pkg.pkb</w:t>
+      </w:r>
+      <w:proofErr w:type="spellEnd"/>
+      <w:r>
+        <w:rPr>
+          <w:highlight w:val="yellow"/>
+        </w:rPr>
+        <w:t xml:space="preserve"> (package body)</w:t>
       </w:r>
     </w:p>
     <w:p>
@@ -855,7 +1017,15 @@
         </w:numPr>
       </w:pPr>
       <w:r>
-        <w:t xml:space="preserve">Technical documentation for the DVM can be found in the DVM git repository in the docs\Data Validation Module.docx document and instructions for how to define the QC criteria can be found in the How to Define Criteria in Data Validation Module.docx document.  </w:t>
+        <w:t xml:space="preserve">Technical documentation for the DVM can be found in the DVM </w:t>
+      </w:r>
+      <w:proofErr w:type="spellStart"/>
+      <w:r>
+        <w:t>git</w:t>
+      </w:r>
+      <w:proofErr w:type="spellEnd"/>
+      <w:r>
+        <w:t xml:space="preserve"> repository in the docs\Data Validation Module.docx document and instructions for how to define the QC criteria can be found in the How to Define Criteria in Data Validation Module.docx document.  </w:t>
       </w:r>
     </w:p>
     <w:p>
@@ -874,8 +1044,16 @@
         <w:rPr>
           <w:highlight w:val="cyan"/>
         </w:rPr>
-        <w:t>The specific QC criteria developed for the Centralized CTD database can be found in the Centralized CTD repository in the docs\QA_QC Validation Criteria.xlsx which is exported into SQL\queries\load_DVM_rules.sql</w:t>
-      </w:r>
+        <w:t>The specific QC criteria developed for the Centralized CTD database can be found in the Centralized CTD repository in the docs\QA_QC Validation Criteria.xlsx which is exported into SQL\queries\</w:t>
+      </w:r>
+      <w:proofErr w:type="spellStart"/>
+      <w:r>
+        <w:rPr>
+          <w:highlight w:val="cyan"/>
+        </w:rPr>
+        <w:t>load_DVM_rules.sql</w:t>
+      </w:r>
+      <w:proofErr w:type="spellEnd"/>
     </w:p>
     <w:p>
       <w:pPr>
@@ -892,7 +1070,21 @@
         <w:rPr>
           <w:highlight w:val="cyan"/>
         </w:rPr>
-        <w:t>To view a specific cruise's associated QC validation issues connect to the Oracle Enterprise database and query the CTD_FILE_CAST_ERR_RPT_V and specify the value of :cruise_name which is a valid cruise alias for a given research cruise (e.g. SE-15-01):</w:t>
+        <w:t>To view a specific cruise's associated QC validation issues connect to the Oracle Enterprise database and query the CTD_FILE_CAST_ERR_RPT_V and specify the value of :</w:t>
+      </w:r>
+      <w:proofErr w:type="spellStart"/>
+      <w:r>
+        <w:rPr>
+          <w:highlight w:val="cyan"/>
+        </w:rPr>
+        <w:t>cruise_name</w:t>
+      </w:r>
+      <w:proofErr w:type="spellEnd"/>
+      <w:r>
+        <w:rPr>
+          <w:highlight w:val="cyan"/>
+        </w:rPr>
+        <w:t xml:space="preserve"> which is a valid cruise alias for a given research cruise (e.g. SE-15-01):</w:t>
       </w:r>
     </w:p>
     <w:p>
@@ -910,7 +1102,133 @@
         <w:rPr>
           <w:highlight w:val="cyan"/>
         </w:rPr>
-        <w:t>SELECT * FROM CENTRAL_CTD.CTD_FILE_CAST_ERR_RPT_V WHERE regexp_like (CRUISE_ALIASES_DELIM, '^'||:cruise_name||',', 'i') OR regexp_like (CRUISE_ALIASES_DELIM, ', '||:cruise_name||'$', 'i') OR regexp_like (CRUISE_ALIASES_DELIM, ', '||:cruise_name||', ', 'i');</w:t>
+        <w:t xml:space="preserve">SELECT * FROM CENTRAL_CTD.CTD_FILE_CAST_ERR_RPT_V WHERE </w:t>
+      </w:r>
+      <w:proofErr w:type="spellStart"/>
+      <w:r>
+        <w:rPr>
+          <w:highlight w:val="cyan"/>
+        </w:rPr>
+        <w:t>regexp_like</w:t>
+      </w:r>
+      <w:proofErr w:type="spellEnd"/>
+      <w:r>
+        <w:rPr>
+          <w:highlight w:val="cyan"/>
+        </w:rPr>
+        <w:t xml:space="preserve"> (CRUISE_ALIASES_DELIM, '^'||:</w:t>
+      </w:r>
+      <w:proofErr w:type="spellStart"/>
+      <w:r>
+        <w:rPr>
+          <w:highlight w:val="cyan"/>
+        </w:rPr>
+        <w:t>cruise_name</w:t>
+      </w:r>
+      <w:proofErr w:type="spellEnd"/>
+      <w:r>
+        <w:rPr>
+          <w:highlight w:val="cyan"/>
+        </w:rPr>
+        <w:t>||',', '</w:t>
+      </w:r>
+      <w:proofErr w:type="spellStart"/>
+      <w:r>
+        <w:rPr>
+          <w:highlight w:val="cyan"/>
+        </w:rPr>
+        <w:t>i</w:t>
+      </w:r>
+      <w:proofErr w:type="spellEnd"/>
+      <w:r>
+        <w:rPr>
+          <w:highlight w:val="cyan"/>
+        </w:rPr>
+        <w:t xml:space="preserve">') OR </w:t>
+      </w:r>
+      <w:proofErr w:type="spellStart"/>
+      <w:r>
+        <w:rPr>
+          <w:highlight w:val="cyan"/>
+        </w:rPr>
+        <w:t>regexp_like</w:t>
+      </w:r>
+      <w:proofErr w:type="spellEnd"/>
+      <w:r>
+        <w:rPr>
+          <w:highlight w:val="cyan"/>
+        </w:rPr>
+        <w:t xml:space="preserve"> (CRUISE_ALIASES_DELIM, ', '||:</w:t>
+      </w:r>
+      <w:proofErr w:type="spellStart"/>
+      <w:r>
+        <w:rPr>
+          <w:highlight w:val="cyan"/>
+        </w:rPr>
+        <w:t>cruise_name</w:t>
+      </w:r>
+      <w:proofErr w:type="spellEnd"/>
+      <w:r>
+        <w:rPr>
+          <w:highlight w:val="cyan"/>
+        </w:rPr>
+        <w:t>||'$', '</w:t>
+      </w:r>
+      <w:proofErr w:type="spellStart"/>
+      <w:r>
+        <w:rPr>
+          <w:highlight w:val="cyan"/>
+        </w:rPr>
+        <w:t>i</w:t>
+      </w:r>
+      <w:proofErr w:type="spellEnd"/>
+      <w:r>
+        <w:rPr>
+          <w:highlight w:val="cyan"/>
+        </w:rPr>
+        <w:t xml:space="preserve">') OR </w:t>
+      </w:r>
+      <w:proofErr w:type="spellStart"/>
+      <w:r>
+        <w:rPr>
+          <w:highlight w:val="cyan"/>
+        </w:rPr>
+        <w:t>regexp_like</w:t>
+      </w:r>
+      <w:proofErr w:type="spellEnd"/>
+      <w:r>
+        <w:rPr>
+          <w:highlight w:val="cyan"/>
+        </w:rPr>
+        <w:t xml:space="preserve"> (CRUISE_ALIASES_DELIM, ', '||:</w:t>
+      </w:r>
+      <w:proofErr w:type="spellStart"/>
+      <w:r>
+        <w:rPr>
+          <w:highlight w:val="cyan"/>
+        </w:rPr>
+        <w:t>cruise_name</w:t>
+      </w:r>
+      <w:proofErr w:type="spellEnd"/>
+      <w:r>
+        <w:rPr>
+          <w:highlight w:val="cyan"/>
+        </w:rPr>
+        <w:t>||', ', '</w:t>
+      </w:r>
+      <w:proofErr w:type="spellStart"/>
+      <w:r>
+        <w:rPr>
+          <w:highlight w:val="cyan"/>
+        </w:rPr>
+        <w:t>i</w:t>
+      </w:r>
+      <w:proofErr w:type="spellEnd"/>
+      <w:r>
+        <w:rPr>
+          <w:highlight w:val="cyan"/>
+        </w:rPr>
+        <w:t>');</w:t>
       </w:r>
     </w:p>
     <w:p>

</xml_diff>

<commit_message>
--Centralized Cruise Database - Database Documentation Update--
(this version uses version 0.6 of the database)

Updated the docs/Centralized Cruise Database - Technical Documentation.docx to update the version of the Centralized Utilities DB the Centralized Cruise Database requires

Updated the SQL\upgrades\centralized_cruise_DDL_DML_upgrade_v0.6.sql to indicate it requires version 0.7 of the Centralized Utilities DB
</commit_message>
<xml_diff>
--- a/docs/Centralized Cruise Database - Technical Documentation.docx
+++ b/docs/Centralized Cruise Database - Technical Documentation.docx
@@ -360,8 +360,6 @@
       <w:r>
         <w:t>and execute using the CEN_CRUISE schema</w:t>
       </w:r>
-      <w:bookmarkStart w:id="0" w:name="_GoBack"/>
-      <w:bookmarkEnd w:id="0"/>
     </w:p>
     <w:p>
       <w:pPr>
@@ -454,13 +452,24 @@
         </w:numPr>
       </w:pPr>
       <w:r>
-        <w:t xml:space="preserve">Database: 0.6 (Git tag: </w:t>
+        <w:t>Database: 0.</w:t>
+      </w:r>
+      <w:r>
+        <w:t>7</w:t>
+      </w:r>
+      <w:bookmarkStart w:id="0" w:name="_GoBack"/>
+      <w:bookmarkEnd w:id="0"/>
+      <w:r>
+        <w:t xml:space="preserve"> (Git tag: </w:t>
       </w:r>
       <w:r>
         <w:t>cen_utils_db_v0.</w:t>
       </w:r>
       <w:r>
-        <w:t>6)</w:t>
+        <w:t>7</w:t>
+      </w:r>
+      <w:r>
+        <w:t>)</w:t>
       </w:r>
     </w:p>
     <w:p>

</xml_diff>

<commit_message>
--Centralized Cruise Database - Documentation Update--
Corrected the version number of the database in docs\Centralized Cruise Database - Technical Documentation.docx
</commit_message>
<xml_diff>
--- a/docs/Centralized Cruise Database - Technical Documentation.docx
+++ b/docs/Centralized Cruise Database - Technical Documentation.docx
@@ -116,8 +116,10 @@
         <w:t>1</w:t>
       </w:r>
       <w:r>
-        <w:t>8</w:t>
-      </w:r>
+        <w:t>9</w:t>
+      </w:r>
+      <w:bookmarkStart w:id="2" w:name="_GoBack"/>
+      <w:bookmarkEnd w:id="2"/>
       <w:r>
         <w:t xml:space="preserve"> (</w:t>
       </w:r>
@@ -133,7 +135,7 @@
         <w:t>1</w:t>
       </w:r>
       <w:r>
-        <w:t>8</w:t>
+        <w:t>9</w:t>
       </w:r>
       <w:r>
         <w:t>)</w:t>
@@ -1287,8 +1289,8 @@
       <w:pPr>
         <w:pStyle w:val="Heading2"/>
       </w:pPr>
-      <w:bookmarkStart w:id="2" w:name="script_logs"/>
-      <w:bookmarkEnd w:id="2"/>
+      <w:bookmarkStart w:id="3" w:name="script_logs"/>
+      <w:bookmarkEnd w:id="3"/>
       <w:r>
         <w:lastRenderedPageBreak/>
         <w:t>Data Flow:</w:t>
@@ -1748,18 +1750,10 @@
       </w:pPr>
       <w:r>
         <w:lastRenderedPageBreak/>
-        <w:t>Description:</w:t>
-      </w:r>
-      <w:r>
-        <w:t xml:space="preserve"> </w:t>
-      </w:r>
-      <w:r>
-        <w:t xml:space="preserve">This standard validation rule report can be included with the data set metadata or as an internal </w:t>
-      </w:r>
-      <w:bookmarkStart w:id="3" w:name="_GoBack"/>
-      <w:bookmarkEnd w:id="3"/>
-      <w:r>
-        <w:t>report to provide the specific data quality control criteria that was used to validate each cruise record if that level of detail is desired</w:t>
+        <w:t xml:space="preserve">Description: </w:t>
+      </w:r>
+      <w:r>
+        <w:t>This standard validation rule report can be included with the data set metadata or as an internal report to provide the specific data quality control criteria that was used to validate each cruise record if that level of detail is desired</w:t>
       </w:r>
     </w:p>
     <w:p>

</xml_diff>